<commit_message>
added comments to the screenshots
</commit_message>
<xml_diff>
--- a/Bootcamp_Day1_915972_Git.docx
+++ b/Bootcamp_Day1_915972_Git.docx
@@ -2,6 +2,41 @@
 <file path=word/document.xml><?xml version="1.0" encoding="utf-8"?>
 <w:document xmlns:wpc="http://schemas.microsoft.com/office/word/2010/wordprocessingCanvas" xmlns:cx="http://schemas.microsoft.com/office/drawing/2014/chartex" xmlns:cx1="http://schemas.microsoft.com/office/drawing/2015/9/8/chartex" xmlns:cx2="http://schemas.microsoft.com/office/drawing/2015/10/21/chartex" xmlns:cx3="http://schemas.microsoft.com/office/drawing/2016/5/9/chartex" xmlns:cx4="http://schemas.microsoft.com/office/drawing/2016/5/10/chartex" xmlns:cx5="http://schemas.microsoft.com/office/drawing/2016/5/11/chartex" xmlns:cx6="http://schemas.microsoft.com/office/drawing/2016/5/12/chartex" xmlns:cx7="http://schemas.microsoft.com/office/drawing/2016/5/13/chartex" xmlns:cx8="http://schemas.microsoft.com/office/drawing/2016/5/14/chartex" xmlns:mc="http://schemas.openxmlformats.org/markup-compatibility/2006" xmlns:aink="http://schemas.microsoft.com/office/drawing/2016/ink" xmlns:am3d="http://schemas.microsoft.com/office/drawing/2017/model3d" xmlns:o="urn:schemas-microsoft-com:office:office" xmlns:r="http://schemas.openxmlformats.org/officeDocument/2006/relationships" xmlns:m="http://schemas.openxmlformats.org/officeDocument/2006/math" xmlns:v="urn:schemas-microsoft-com:vml" xmlns:wp14="http://schemas.microsoft.com/office/word/2010/wordprocessingDrawing" xmlns:wp="http://schemas.openxmlformats.org/drawingml/2006/wordprocessingDrawing" xmlns:w10="urn:schemas-microsoft-com:office:word" xmlns:w="http://schemas.openxmlformats.org/wordprocessingml/2006/main" xmlns:w14="http://schemas.microsoft.com/office/word/2010/wordml" xmlns:w15="http://schemas.microsoft.com/office/word/2012/wordml" xmlns:w16cid="http://schemas.microsoft.com/office/word/2016/wordml/cid" xmlns:w16se="http://schemas.microsoft.com/office/word/2015/wordml/symex" xmlns:wpg="http://schemas.microsoft.com/office/word/2010/wordprocessingGroup" xmlns:wpi="http://schemas.microsoft.com/office/word/2010/wordprocessingInk" xmlns:wne="http://schemas.microsoft.com/office/word/2006/wordml" xmlns:wps="http://schemas.microsoft.com/office/word/2010/wordprocessingShape" mc:Ignorable="w14 w15 w16se w16cid wp14">
   <w:body>
+    <w:p>
+      <w:pPr>
+        <w:pStyle w:val="Heading1"/>
+        <w:jc w:val="center"/>
+        <w:rPr>
+          <w:b/>
+        </w:rPr>
+      </w:pPr>
+      <w:r>
+        <w:rPr>
+          <w:b/>
+        </w:rPr>
+        <w:t>Bootcamp Day 1 – Git Assignment</w:t>
+      </w:r>
+    </w:p>
+    <w:p/>
+    <w:p>
+      <w:r>
+        <w:t xml:space="preserve">Note: </w:t>
+      </w:r>
+      <w:r>
+        <w:t xml:space="preserve">I have already have GCP compute </w:t>
+      </w:r>
+      <w:proofErr w:type="gramStart"/>
+      <w:r>
+        <w:t>instance ,</w:t>
+      </w:r>
+      <w:proofErr w:type="gramEnd"/>
+      <w:r>
+        <w:t xml:space="preserve"> so I have used to </w:t>
+      </w:r>
+      <w:r>
+        <w:t>the same to perform the below assignments.</w:t>
+      </w:r>
+    </w:p>
     <w:p>
       <w:pPr>
         <w:pStyle w:val="Default"/>
@@ -51,9 +86,34 @@
         <w:t xml:space="preserve"> and create 3 files into it. (demo1,2 and 3) </w:t>
       </w:r>
     </w:p>
-    <w:p/>
-    <w:p>
-      <w:pPr>
+    <w:p>
+      <w:pPr>
+        <w:ind w:left="360"/>
+      </w:pPr>
+    </w:p>
+    <w:p>
+      <w:pPr>
+        <w:pStyle w:val="ListParagraph"/>
+        <w:numPr>
+          <w:ilvl w:val="0"/>
+          <w:numId w:val="13"/>
+        </w:numPr>
+      </w:pPr>
+      <w:r>
+        <w:t xml:space="preserve">I have created a directory called </w:t>
+      </w:r>
+      <w:proofErr w:type="spellStart"/>
+      <w:r>
+        <w:t>developerA</w:t>
+      </w:r>
+      <w:proofErr w:type="spellEnd"/>
+      <w:r>
+        <w:t xml:space="preserve"> and created 3 python scripts in the directory.</w:t>
+      </w:r>
+    </w:p>
+    <w:p>
+      <w:pPr>
+        <w:ind w:left="360"/>
         <w:jc w:val="center"/>
       </w:pPr>
       <w:r>
@@ -142,6 +202,169 @@
     <w:p>
       <w:pPr>
         <w:pStyle w:val="ListParagraph"/>
+        <w:numPr>
+          <w:ilvl w:val="0"/>
+          <w:numId w:val="13"/>
+        </w:numPr>
+        <w:autoSpaceDE w:val="0"/>
+        <w:autoSpaceDN w:val="0"/>
+        <w:adjustRightInd w:val="0"/>
+        <w:spacing w:after="0" w:line="240" w:lineRule="auto"/>
+        <w:rPr>
+          <w:rFonts w:ascii="Arial" w:hAnsi="Arial" w:cs="Arial"/>
+          <w:color w:val="000000"/>
+          <w:sz w:val="24"/>
+          <w:szCs w:val="24"/>
+        </w:rPr>
+      </w:pPr>
+      <w:r>
+        <w:rPr>
+          <w:rFonts w:ascii="Arial" w:hAnsi="Arial" w:cs="Arial"/>
+          <w:color w:val="000000"/>
+          <w:sz w:val="20"/>
+          <w:szCs w:val="20"/>
+        </w:rPr>
+        <w:t xml:space="preserve">I have used </w:t>
+      </w:r>
+      <w:r>
+        <w:rPr>
+          <w:rFonts w:ascii="Arial" w:hAnsi="Arial" w:cs="Arial"/>
+          <w:b/>
+          <w:color w:val="000000"/>
+          <w:sz w:val="20"/>
+          <w:szCs w:val="20"/>
+        </w:rPr>
+        <w:t xml:space="preserve">git </w:t>
+      </w:r>
+      <w:proofErr w:type="spellStart"/>
+      <w:r>
+        <w:rPr>
+          <w:rFonts w:ascii="Arial" w:hAnsi="Arial" w:cs="Arial"/>
+          <w:b/>
+          <w:color w:val="000000"/>
+          <w:sz w:val="20"/>
+          <w:szCs w:val="20"/>
+        </w:rPr>
+        <w:t>init</w:t>
+      </w:r>
+      <w:proofErr w:type="spellEnd"/>
+      <w:r>
+        <w:rPr>
+          <w:rFonts w:ascii="Arial" w:hAnsi="Arial" w:cs="Arial"/>
+          <w:color w:val="000000"/>
+          <w:sz w:val="20"/>
+          <w:szCs w:val="20"/>
+        </w:rPr>
+        <w:t xml:space="preserve"> to initialize the git and configured with my email and user names.</w:t>
+      </w:r>
+    </w:p>
+    <w:p>
+      <w:pPr>
+        <w:pStyle w:val="ListParagraph"/>
+        <w:numPr>
+          <w:ilvl w:val="0"/>
+          <w:numId w:val="13"/>
+        </w:numPr>
+        <w:autoSpaceDE w:val="0"/>
+        <w:autoSpaceDN w:val="0"/>
+        <w:adjustRightInd w:val="0"/>
+        <w:spacing w:after="0" w:line="240" w:lineRule="auto"/>
+        <w:rPr>
+          <w:rFonts w:ascii="Arial" w:hAnsi="Arial" w:cs="Arial"/>
+          <w:color w:val="000000"/>
+          <w:sz w:val="24"/>
+          <w:szCs w:val="24"/>
+        </w:rPr>
+      </w:pPr>
+      <w:r>
+        <w:rPr>
+          <w:rFonts w:ascii="Arial" w:hAnsi="Arial" w:cs="Arial"/>
+          <w:color w:val="000000"/>
+          <w:sz w:val="20"/>
+          <w:szCs w:val="20"/>
+        </w:rPr>
+        <w:t xml:space="preserve">Added the files to staging area with </w:t>
+      </w:r>
+      <w:r>
+        <w:rPr>
+          <w:rFonts w:ascii="Arial" w:hAnsi="Arial" w:cs="Arial"/>
+          <w:b/>
+          <w:color w:val="000000"/>
+          <w:sz w:val="20"/>
+          <w:szCs w:val="20"/>
+        </w:rPr>
+        <w:t xml:space="preserve">git </w:t>
+      </w:r>
+      <w:proofErr w:type="gramStart"/>
+      <w:r>
+        <w:rPr>
+          <w:rFonts w:ascii="Arial" w:hAnsi="Arial" w:cs="Arial"/>
+          <w:b/>
+          <w:color w:val="000000"/>
+          <w:sz w:val="20"/>
+          <w:szCs w:val="20"/>
+        </w:rPr>
+        <w:t>add .</w:t>
+      </w:r>
+      <w:proofErr w:type="gramEnd"/>
+    </w:p>
+    <w:p>
+      <w:pPr>
+        <w:pStyle w:val="ListParagraph"/>
+        <w:numPr>
+          <w:ilvl w:val="0"/>
+          <w:numId w:val="13"/>
+        </w:numPr>
+        <w:autoSpaceDE w:val="0"/>
+        <w:autoSpaceDN w:val="0"/>
+        <w:adjustRightInd w:val="0"/>
+        <w:spacing w:after="0" w:line="240" w:lineRule="auto"/>
+        <w:rPr>
+          <w:rFonts w:ascii="Arial" w:hAnsi="Arial" w:cs="Arial"/>
+          <w:color w:val="000000"/>
+          <w:sz w:val="24"/>
+          <w:szCs w:val="24"/>
+        </w:rPr>
+      </w:pPr>
+      <w:r>
+        <w:rPr>
+          <w:rFonts w:ascii="Arial" w:hAnsi="Arial" w:cs="Arial"/>
+          <w:color w:val="000000"/>
+          <w:sz w:val="20"/>
+          <w:szCs w:val="20"/>
+        </w:rPr>
+        <w:t xml:space="preserve">Committed with comments as </w:t>
+      </w:r>
+      <w:r>
+        <w:rPr>
+          <w:rFonts w:ascii="Arial" w:hAnsi="Arial" w:cs="Arial"/>
+          <w:b/>
+          <w:color w:val="000000"/>
+          <w:sz w:val="20"/>
+          <w:szCs w:val="20"/>
+        </w:rPr>
+        <w:t>“First commit’</w:t>
+      </w:r>
+    </w:p>
+    <w:p>
+      <w:pPr>
+        <w:pStyle w:val="ListParagraph"/>
+        <w:autoSpaceDE w:val="0"/>
+        <w:autoSpaceDN w:val="0"/>
+        <w:adjustRightInd w:val="0"/>
+        <w:spacing w:after="0" w:line="240" w:lineRule="auto"/>
+        <w:ind w:left="1080"/>
+        <w:rPr>
+          <w:rFonts w:ascii="Arial" w:hAnsi="Arial" w:cs="Arial"/>
+          <w:color w:val="000000"/>
+          <w:sz w:val="24"/>
+          <w:szCs w:val="24"/>
+        </w:rPr>
+      </w:pPr>
+    </w:p>
+    <w:p>
+      <w:pPr>
+        <w:pStyle w:val="ListParagraph"/>
         <w:ind w:left="360"/>
         <w:jc w:val="center"/>
       </w:pPr>
@@ -240,6 +463,18 @@
     </w:p>
     <w:p>
       <w:pPr>
+        <w:pStyle w:val="ListParagraph"/>
+        <w:numPr>
+          <w:ilvl w:val="0"/>
+          <w:numId w:val="16"/>
+        </w:numPr>
+      </w:pPr>
+      <w:r>
+        <w:t>I have created a git repository named as 915972_bootcamp10 in my login.</w:t>
+      </w:r>
+    </w:p>
+    <w:p>
+      <w:pPr>
         <w:pStyle w:val="Default"/>
         <w:ind w:left="630"/>
         <w:jc w:val="center"/>
@@ -326,8 +561,66 @@
     </w:p>
     <w:p>
       <w:pPr>
+        <w:pStyle w:val="ListParagraph"/>
+        <w:numPr>
+          <w:ilvl w:val="0"/>
+          <w:numId w:val="16"/>
+        </w:numPr>
+      </w:pPr>
+      <w:r>
+        <w:t xml:space="preserve">I have added remote repository </w:t>
+      </w:r>
+      <w:proofErr w:type="gramStart"/>
+      <w:r>
+        <w:t>to  local</w:t>
+      </w:r>
+      <w:proofErr w:type="gramEnd"/>
+      <w:r>
+        <w:t xml:space="preserve"> repository with </w:t>
+      </w:r>
+      <w:r>
+        <w:rPr>
+          <w:b/>
+        </w:rPr>
+        <w:t xml:space="preserve">git remote add origin </w:t>
+      </w:r>
+      <w:hyperlink r:id="rId10" w:history="1">
+        <w:r>
+          <w:rPr>
+            <w:b/>
+          </w:rPr>
+          <w:t>https://github.com/ailamadu/915972_bootcamp10.git</w:t>
+        </w:r>
+      </w:hyperlink>
+    </w:p>
+    <w:p>
+      <w:pPr>
+        <w:pStyle w:val="ListParagraph"/>
+        <w:numPr>
+          <w:ilvl w:val="0"/>
+          <w:numId w:val="16"/>
+        </w:numPr>
+      </w:pPr>
+      <w:r>
+        <w:t>Pushed the content to remote repository</w:t>
+      </w:r>
+      <w:r>
+        <w:t xml:space="preserve"> with </w:t>
+      </w:r>
+      <w:r>
+        <w:rPr>
+          <w:b/>
+        </w:rPr>
+        <w:t>git push origin master</w:t>
+      </w:r>
+      <w:r>
+        <w:t>. I have provided my credentials while it asked for.</w:t>
+      </w:r>
+    </w:p>
+    <w:p>
+      <w:pPr>
         <w:pStyle w:val="Default"/>
-        <w:ind w:left="720"/>
+        <w:ind w:left="630"/>
       </w:pPr>
       <w:r>
         <w:rPr>
@@ -338,54 +631,6 @@
             <wp:extent cx="6523990" cy="2957830"/>
             <wp:effectExtent l="0" t="0" r="0" b="0"/>
             <wp:docPr id="5" name="Picture 5"/>
-            <wp:cNvGraphicFramePr>
-              <a:graphicFrameLocks xmlns:a="http://schemas.openxmlformats.org/drawingml/2006/main" noChangeAspect="1"/>
-            </wp:cNvGraphicFramePr>
-            <a:graphic xmlns:a="http://schemas.openxmlformats.org/drawingml/2006/main">
-              <a:graphicData uri="http://schemas.openxmlformats.org/drawingml/2006/picture">
-                <pic:pic xmlns:pic="http://schemas.openxmlformats.org/drawingml/2006/picture">
-                  <pic:nvPicPr>
-                    <pic:cNvPr id="1" name=""/>
-                    <pic:cNvPicPr/>
-                  </pic:nvPicPr>
-                  <pic:blipFill>
-                    <a:blip r:embed="rId10"/>
-                    <a:stretch>
-                      <a:fillRect/>
-                    </a:stretch>
-                  </pic:blipFill>
-                  <pic:spPr>
-                    <a:xfrm>
-                      <a:off x="0" y="0"/>
-                      <a:ext cx="6523990" cy="2957830"/>
-                    </a:xfrm>
-                    <a:prstGeom prst="rect">
-                      <a:avLst/>
-                    </a:prstGeom>
-                  </pic:spPr>
-                </pic:pic>
-              </a:graphicData>
-            </a:graphic>
-          </wp:inline>
-        </w:drawing>
-      </w:r>
-    </w:p>
-    <w:p>
-      <w:pPr>
-        <w:pStyle w:val="Default"/>
-        <w:ind w:left="180"/>
-        <w:jc w:val="center"/>
-      </w:pPr>
-      <w:r>
-        <w:rPr>
-          <w:noProof/>
-        </w:rPr>
-        <w:lastRenderedPageBreak/>
-        <w:drawing>
-          <wp:inline distT="0" distB="0" distL="0" distR="0" wp14:anchorId="47DECCF6" wp14:editId="405D6A10">
-            <wp:extent cx="6523990" cy="4236720"/>
-            <wp:effectExtent l="0" t="0" r="0" b="0"/>
-            <wp:docPr id="6" name="Picture 6"/>
             <wp:cNvGraphicFramePr>
               <a:graphicFrameLocks xmlns:a="http://schemas.openxmlformats.org/drawingml/2006/main" noChangeAspect="1"/>
             </wp:cNvGraphicFramePr>
@@ -405,7 +650,7 @@
                   <pic:spPr>
                     <a:xfrm>
                       <a:off x="0" y="0"/>
-                      <a:ext cx="6523990" cy="4236720"/>
+                      <a:ext cx="6523990" cy="2957830"/>
                     </a:xfrm>
                     <a:prstGeom prst="rect">
                       <a:avLst/>
@@ -420,77 +665,42 @@
     </w:p>
     <w:p>
       <w:pPr>
+        <w:pStyle w:val="ListParagraph"/>
+        <w:ind w:left="990"/>
+      </w:pPr>
+    </w:p>
+    <w:p>
+      <w:pPr>
+        <w:ind w:left="630"/>
+      </w:pPr>
+    </w:p>
+    <w:p>
+      <w:pPr>
+        <w:pStyle w:val="ListParagraph"/>
+        <w:numPr>
+          <w:ilvl w:val="0"/>
+          <w:numId w:val="16"/>
+        </w:numPr>
+      </w:pPr>
+      <w:r>
+        <w:t>This is the evidence that content has been pushed to remote repository.</w:t>
+      </w:r>
+    </w:p>
+    <w:p>
+      <w:pPr>
         <w:pStyle w:val="Default"/>
         <w:ind w:left="180"/>
-      </w:pPr>
-    </w:p>
-    <w:p>
-      <w:pPr>
-        <w:pStyle w:val="Default"/>
-      </w:pPr>
-    </w:p>
-    <w:p>
-      <w:pPr>
-        <w:pStyle w:val="Default"/>
-      </w:pPr>
-      <w:r>
-        <w:t xml:space="preserve"> </w:t>
-      </w:r>
-    </w:p>
-    <w:p>
-      <w:pPr>
-        <w:pStyle w:val="Default"/>
-        <w:numPr>
-          <w:ilvl w:val="0"/>
-          <w:numId w:val="2"/>
-        </w:numPr>
-        <w:rPr>
-          <w:sz w:val="28"/>
-          <w:szCs w:val="28"/>
-        </w:rPr>
-      </w:pPr>
-      <w:r>
-        <w:rPr>
-          <w:sz w:val="28"/>
-          <w:szCs w:val="28"/>
-        </w:rPr>
-        <w:t xml:space="preserve">Clone the remote repository to another folder </w:t>
-      </w:r>
-      <w:proofErr w:type="spellStart"/>
-      <w:r>
-        <w:rPr>
-          <w:sz w:val="28"/>
-          <w:szCs w:val="28"/>
-        </w:rPr>
-        <w:t>developerB</w:t>
-      </w:r>
-      <w:proofErr w:type="spellEnd"/>
-      <w:r>
-        <w:rPr>
-          <w:sz w:val="28"/>
-          <w:szCs w:val="28"/>
-        </w:rPr>
-        <w:t xml:space="preserve">. </w:t>
-      </w:r>
-    </w:p>
-    <w:p>
-      <w:pPr>
-        <w:pStyle w:val="Default"/>
-        <w:ind w:left="720"/>
-        <w:rPr>
-          <w:sz w:val="28"/>
-          <w:szCs w:val="28"/>
-        </w:rPr>
+        <w:jc w:val="center"/>
       </w:pPr>
       <w:r>
         <w:rPr>
           <w:noProof/>
         </w:rPr>
         <w:drawing>
-          <wp:inline distT="0" distB="0" distL="0" distR="0" wp14:anchorId="726A1D2B" wp14:editId="29FF94B5">
-            <wp:extent cx="6523990" cy="1216660"/>
-            <wp:effectExtent l="0" t="0" r="0" b="2540"/>
-            <wp:docPr id="7" name="Picture 7"/>
+          <wp:inline distT="0" distB="0" distL="0" distR="0" wp14:anchorId="47DECCF6" wp14:editId="405D6A10">
+            <wp:extent cx="6523990" cy="4236720"/>
+            <wp:effectExtent l="0" t="0" r="0" b="0"/>
+            <wp:docPr id="6" name="Picture 6"/>
             <wp:cNvGraphicFramePr>
               <a:graphicFrameLocks xmlns:a="http://schemas.openxmlformats.org/drawingml/2006/main" noChangeAspect="1"/>
             </wp:cNvGraphicFramePr>
@@ -510,7 +720,7 @@
                   <pic:spPr>
                     <a:xfrm>
                       <a:off x="0" y="0"/>
-                      <a:ext cx="6523990" cy="1216660"/>
+                      <a:ext cx="6523990" cy="4236720"/>
                     </a:xfrm>
                     <a:prstGeom prst="rect">
                       <a:avLst/>
@@ -526,11 +736,7 @@
     <w:p>
       <w:pPr>
         <w:pStyle w:val="Default"/>
-        <w:ind w:left="720"/>
-        <w:rPr>
-          <w:sz w:val="28"/>
-          <w:szCs w:val="28"/>
-        </w:rPr>
+        <w:ind w:left="180"/>
       </w:pPr>
     </w:p>
     <w:p>
@@ -563,33 +769,67 @@
           <w:sz w:val="28"/>
           <w:szCs w:val="28"/>
         </w:rPr>
-        <w:t xml:space="preserve">Make and commit the changes via developer B and synchronize the changes in developer A repository </w:t>
-      </w:r>
-    </w:p>
-    <w:p>
-      <w:pPr>
-        <w:pStyle w:val="Default"/>
-        <w:ind w:left="720"/>
+        <w:t xml:space="preserve">Clone the remote repository to another folder </w:t>
+      </w:r>
+      <w:proofErr w:type="spellStart"/>
+      <w:r>
         <w:rPr>
           <w:sz w:val="28"/>
           <w:szCs w:val="28"/>
         </w:rPr>
-      </w:pPr>
-    </w:p>
-    <w:p>
-      <w:pPr>
-        <w:pStyle w:val="Default"/>
-        <w:ind w:left="720"/>
+        <w:t>developerB</w:t>
+      </w:r>
+      <w:proofErr w:type="spellEnd"/>
+      <w:r>
         <w:rPr>
           <w:sz w:val="28"/>
           <w:szCs w:val="28"/>
         </w:rPr>
-      </w:pPr>
+        <w:t xml:space="preserve">. </w:t>
+      </w:r>
+    </w:p>
+    <w:p>
+      <w:pPr>
+        <w:pStyle w:val="ListParagraph"/>
+        <w:numPr>
+          <w:ilvl w:val="0"/>
+          <w:numId w:val="16"/>
+        </w:numPr>
+      </w:pPr>
+      <w:r>
+        <w:t xml:space="preserve">As part of this, I have copied the remote repository </w:t>
+      </w:r>
+      <w:r>
+        <w:t>URL</w:t>
+      </w:r>
+      <w:r>
+        <w:t xml:space="preserve"> and used got clone</w:t>
+      </w:r>
+      <w:r>
+        <w:t xml:space="preserve"> using </w:t>
+      </w:r>
+      <w:r>
+        <w:rPr>
+          <w:b/>
+        </w:rPr>
+        <w:t>git cone &lt;URL&gt;</w:t>
+      </w:r>
+      <w:r>
+        <w:t xml:space="preserve"> to clone to the </w:t>
+      </w:r>
+      <w:proofErr w:type="gramStart"/>
+      <w:r>
+        <w:t xml:space="preserve">local </w:t>
+      </w:r>
+      <w:r>
+        <w:t>.</w:t>
+      </w:r>
+      <w:proofErr w:type="gramEnd"/>
     </w:p>
     <w:p>
       <w:pPr>
         <w:pStyle w:val="Default"/>
-        <w:ind w:left="180"/>
+        <w:ind w:left="360"/>
         <w:rPr>
           <w:sz w:val="28"/>
           <w:szCs w:val="28"/>
@@ -599,12 +839,11 @@
         <w:rPr>
           <w:noProof/>
         </w:rPr>
-        <w:lastRenderedPageBreak/>
         <w:drawing>
-          <wp:inline distT="0" distB="0" distL="0" distR="0" wp14:anchorId="5A76E7B3" wp14:editId="63A82A5A">
-            <wp:extent cx="6523990" cy="3416300"/>
-            <wp:effectExtent l="0" t="0" r="0" b="0"/>
-            <wp:docPr id="8" name="Picture 8"/>
+          <wp:inline distT="0" distB="0" distL="0" distR="0" wp14:anchorId="726A1D2B" wp14:editId="29FF94B5">
+            <wp:extent cx="6523990" cy="1216660"/>
+            <wp:effectExtent l="0" t="0" r="0" b="2540"/>
+            <wp:docPr id="7" name="Picture 7"/>
             <wp:cNvGraphicFramePr>
               <a:graphicFrameLocks xmlns:a="http://schemas.openxmlformats.org/drawingml/2006/main" noChangeAspect="1"/>
             </wp:cNvGraphicFramePr>
@@ -624,7 +863,7 @@
                   <pic:spPr>
                     <a:xfrm>
                       <a:off x="0" y="0"/>
-                      <a:ext cx="6523990" cy="3416300"/>
+                      <a:ext cx="6523990" cy="1216660"/>
                     </a:xfrm>
                     <a:prstGeom prst="rect">
                       <a:avLst/>
@@ -640,18 +879,178 @@
     <w:p>
       <w:pPr>
         <w:pStyle w:val="Default"/>
+        <w:ind w:left="720"/>
+        <w:rPr>
+          <w:sz w:val="28"/>
+          <w:szCs w:val="28"/>
+        </w:rPr>
+      </w:pPr>
+    </w:p>
+    <w:p>
+      <w:pPr>
+        <w:pStyle w:val="Default"/>
+      </w:pPr>
+      <w:r>
+        <w:t xml:space="preserve"> </w:t>
+      </w:r>
+    </w:p>
+    <w:p>
+      <w:pPr>
+        <w:pStyle w:val="Default"/>
+        <w:numPr>
+          <w:ilvl w:val="0"/>
+          <w:numId w:val="2"/>
+        </w:numPr>
+        <w:rPr>
+          <w:sz w:val="28"/>
+          <w:szCs w:val="28"/>
+        </w:rPr>
+      </w:pPr>
+      <w:r>
+        <w:rPr>
+          <w:sz w:val="28"/>
+          <w:szCs w:val="28"/>
+        </w:rPr>
+        <w:t xml:space="preserve">Make and commit the changes via developer B and synchronize the changes in developer A repository </w:t>
+      </w:r>
+    </w:p>
+    <w:p>
+      <w:pPr>
+        <w:pStyle w:val="ListParagraph"/>
+        <w:numPr>
+          <w:ilvl w:val="0"/>
+          <w:numId w:val="16"/>
+        </w:numPr>
+      </w:pPr>
+      <w:r>
+        <w:t>I have added an extra line “</w:t>
+      </w:r>
+      <w:r>
+        <w:t xml:space="preserve"># This is not edited by </w:t>
+      </w:r>
+      <w:proofErr w:type="spellStart"/>
+      <w:r>
+        <w:t>developerB</w:t>
+      </w:r>
+      <w:proofErr w:type="spellEnd"/>
+      <w:r>
+        <w:t>”</w:t>
+      </w:r>
+    </w:p>
+    <w:p>
+      <w:pPr>
+        <w:pStyle w:val="ListParagraph"/>
+        <w:numPr>
+          <w:ilvl w:val="0"/>
+          <w:numId w:val="16"/>
+        </w:numPr>
+      </w:pPr>
+      <w:r>
+        <w:t>I have committed the changes with message “</w:t>
+      </w:r>
+      <w:r>
+        <w:t xml:space="preserve">changed by </w:t>
+      </w:r>
+      <w:proofErr w:type="spellStart"/>
+      <w:r>
+        <w:t>developerB</w:t>
+      </w:r>
+      <w:proofErr w:type="spellEnd"/>
+      <w:r>
+        <w:t>”</w:t>
+      </w:r>
+    </w:p>
+    <w:p>
+      <w:pPr>
+        <w:pStyle w:val="ListParagraph"/>
+        <w:numPr>
+          <w:ilvl w:val="0"/>
+          <w:numId w:val="16"/>
+        </w:numPr>
+      </w:pPr>
+      <w:r>
+        <w:t>After committing, I have pushed the code to remote with “</w:t>
+      </w:r>
+      <w:r>
+        <w:rPr>
+          <w:b/>
+        </w:rPr>
+        <w:t>git push origin master</w:t>
+      </w:r>
+      <w:r>
+        <w:t>”</w:t>
+      </w:r>
+    </w:p>
+    <w:p>
+      <w:pPr>
+        <w:pStyle w:val="ListParagraph"/>
+        <w:numPr>
+          <w:ilvl w:val="0"/>
+          <w:numId w:val="16"/>
+        </w:numPr>
+      </w:pPr>
+      <w:r>
+        <w:t xml:space="preserve">In </w:t>
+      </w:r>
+      <w:proofErr w:type="spellStart"/>
+      <w:r>
+        <w:t>DeveloperA</w:t>
+      </w:r>
+      <w:proofErr w:type="spellEnd"/>
+      <w:r>
+        <w:t>, I have pulled these changes with “</w:t>
+      </w:r>
+      <w:r>
+        <w:rPr>
+          <w:b/>
+        </w:rPr>
+        <w:t>git pull origin master</w:t>
+      </w:r>
+      <w:r>
+        <w:t xml:space="preserve">” </w:t>
+      </w:r>
+      <w:r>
+        <w:t>command</w:t>
+      </w:r>
+    </w:p>
+    <w:p>
+      <w:pPr>
+        <w:pStyle w:val="Default"/>
+        <w:ind w:left="720"/>
+        <w:rPr>
+          <w:sz w:val="28"/>
+          <w:szCs w:val="28"/>
+        </w:rPr>
+      </w:pPr>
+    </w:p>
+    <w:p>
+      <w:pPr>
+        <w:pStyle w:val="Default"/>
+        <w:ind w:left="720"/>
+        <w:rPr>
+          <w:sz w:val="28"/>
+          <w:szCs w:val="28"/>
+        </w:rPr>
+      </w:pPr>
+    </w:p>
+    <w:p>
+      <w:pPr>
+        <w:pStyle w:val="Default"/>
         <w:ind w:left="180"/>
-        <w:jc w:val="center"/>
+        <w:rPr>
+          <w:sz w:val="28"/>
+          <w:szCs w:val="28"/>
+        </w:rPr>
       </w:pPr>
       <w:r>
         <w:rPr>
           <w:noProof/>
         </w:rPr>
         <w:drawing>
-          <wp:inline distT="0" distB="0" distL="0" distR="0" wp14:anchorId="7FAD3D71" wp14:editId="77CA2D4D">
-            <wp:extent cx="6523990" cy="2419350"/>
+          <wp:inline distT="0" distB="0" distL="0" distR="0" wp14:anchorId="5A76E7B3" wp14:editId="63A82A5A">
+            <wp:extent cx="6523990" cy="3416300"/>
             <wp:effectExtent l="0" t="0" r="0" b="0"/>
-            <wp:docPr id="9" name="Picture 9"/>
+            <wp:docPr id="8" name="Picture 8"/>
             <wp:cNvGraphicFramePr>
               <a:graphicFrameLocks xmlns:a="http://schemas.openxmlformats.org/drawingml/2006/main" noChangeAspect="1"/>
             </wp:cNvGraphicFramePr>
@@ -671,7 +1070,7 @@
                   <pic:spPr>
                     <a:xfrm>
                       <a:off x="0" y="0"/>
-                      <a:ext cx="6523990" cy="2419350"/>
+                      <a:ext cx="6523990" cy="3416300"/>
                     </a:xfrm>
                     <a:prstGeom prst="rect">
                       <a:avLst/>
@@ -690,71 +1089,15 @@
         <w:ind w:left="180"/>
         <w:jc w:val="center"/>
       </w:pPr>
-    </w:p>
-    <w:p>
-      <w:pPr>
-        <w:pStyle w:val="Default"/>
-      </w:pPr>
-    </w:p>
-    <w:p>
-      <w:pPr>
-        <w:pStyle w:val="Default"/>
-      </w:pPr>
-      <w:r>
-        <w:t xml:space="preserve"> </w:t>
-      </w:r>
-    </w:p>
-    <w:p>
-      <w:pPr>
-        <w:pStyle w:val="Default"/>
-        <w:numPr>
-          <w:ilvl w:val="0"/>
-          <w:numId w:val="2"/>
-        </w:numPr>
-        <w:rPr>
-          <w:sz w:val="28"/>
-          <w:szCs w:val="28"/>
-        </w:rPr>
-      </w:pPr>
-      <w:r>
-        <w:rPr>
-          <w:sz w:val="28"/>
-          <w:szCs w:val="28"/>
-        </w:rPr>
-        <w:t xml:space="preserve">Create a new branch for a new feature you want to add to the </w:t>
-      </w:r>
-      <w:proofErr w:type="gramStart"/>
-      <w:r>
-        <w:rPr>
-          <w:sz w:val="28"/>
-          <w:szCs w:val="28"/>
-        </w:rPr>
-        <w:t>application(</w:t>
-      </w:r>
-      <w:proofErr w:type="gramEnd"/>
-      <w:r>
-        <w:rPr>
-          <w:sz w:val="28"/>
-          <w:szCs w:val="28"/>
-        </w:rPr>
-        <w:t xml:space="preserve">say feature1) and change the files. </w:t>
-      </w:r>
-    </w:p>
-    <w:p>
-      <w:pPr>
-        <w:pStyle w:val="Default"/>
-        <w:ind w:left="180"/>
-      </w:pPr>
       <w:r>
         <w:rPr>
           <w:noProof/>
         </w:rPr>
-        <w:lastRenderedPageBreak/>
         <w:drawing>
-          <wp:inline distT="0" distB="0" distL="0" distR="0" wp14:anchorId="25B6C268" wp14:editId="71559A60">
-            <wp:extent cx="6523990" cy="1824990"/>
-            <wp:effectExtent l="0" t="0" r="0" b="3810"/>
-            <wp:docPr id="11" name="Picture 11"/>
+          <wp:inline distT="0" distB="0" distL="0" distR="0" wp14:anchorId="7FAD3D71" wp14:editId="77CA2D4D">
+            <wp:extent cx="6523990" cy="2419350"/>
+            <wp:effectExtent l="0" t="0" r="0" b="0"/>
+            <wp:docPr id="9" name="Picture 9"/>
             <wp:cNvGraphicFramePr>
               <a:graphicFrameLocks xmlns:a="http://schemas.openxmlformats.org/drawingml/2006/main" noChangeAspect="1"/>
             </wp:cNvGraphicFramePr>
@@ -774,7 +1117,7 @@
                   <pic:spPr>
                     <a:xfrm>
                       <a:off x="0" y="0"/>
-                      <a:ext cx="6523990" cy="1824990"/>
+                      <a:ext cx="6523990" cy="2419350"/>
                     </a:xfrm>
                     <a:prstGeom prst="rect">
                       <a:avLst/>
@@ -789,38 +1132,21 @@
     </w:p>
     <w:p>
       <w:pPr>
-        <w:autoSpaceDE w:val="0"/>
-        <w:autoSpaceDN w:val="0"/>
-        <w:adjustRightInd w:val="0"/>
-        <w:spacing w:after="0" w:line="240" w:lineRule="auto"/>
-        <w:rPr>
-          <w:rFonts w:ascii="Times New Roman" w:hAnsi="Times New Roman" w:cs="Times New Roman"/>
-          <w:color w:val="000000"/>
-          <w:sz w:val="24"/>
-          <w:szCs w:val="24"/>
-        </w:rPr>
-      </w:pPr>
-    </w:p>
-    <w:p>
-      <w:pPr>
-        <w:autoSpaceDE w:val="0"/>
-        <w:autoSpaceDN w:val="0"/>
-        <w:adjustRightInd w:val="0"/>
-        <w:spacing w:after="0" w:line="240" w:lineRule="auto"/>
-        <w:rPr>
-          <w:rFonts w:ascii="Times New Roman" w:hAnsi="Times New Roman" w:cs="Times New Roman"/>
-          <w:color w:val="000000"/>
-          <w:sz w:val="24"/>
-          <w:szCs w:val="24"/>
-        </w:rPr>
-      </w:pPr>
-      <w:r>
-        <w:rPr>
-          <w:rFonts w:ascii="Times New Roman" w:hAnsi="Times New Roman" w:cs="Times New Roman"/>
-          <w:color w:val="000000"/>
-          <w:sz w:val="24"/>
-          <w:szCs w:val="24"/>
-        </w:rPr>
+        <w:pStyle w:val="Default"/>
+        <w:ind w:left="180"/>
+        <w:jc w:val="center"/>
+      </w:pPr>
+    </w:p>
+    <w:p>
+      <w:pPr>
+        <w:pStyle w:val="Default"/>
+      </w:pPr>
+    </w:p>
+    <w:p>
+      <w:pPr>
+        <w:pStyle w:val="Default"/>
+      </w:pPr>
+      <w:r>
         <w:t xml:space="preserve"> </w:t>
       </w:r>
     </w:p>
@@ -832,45 +1158,121 @@
           <w:numId w:val="2"/>
         </w:numPr>
         <w:rPr>
-          <w:rFonts w:ascii="Times New Roman" w:hAnsi="Times New Roman" w:cs="Times New Roman"/>
-        </w:rPr>
-      </w:pPr>
-      <w:r>
-        <w:rPr>
           <w:sz w:val="28"/>
           <w:szCs w:val="28"/>
         </w:rPr>
-        <w:t>Merge back the created branch with the master branch</w:t>
-      </w:r>
-      <w:r>
-        <w:rPr>
-          <w:rFonts w:ascii="Times New Roman" w:hAnsi="Times New Roman" w:cs="Times New Roman"/>
-        </w:rPr>
-        <w:t xml:space="preserve"> </w:t>
-      </w:r>
-    </w:p>
-    <w:p>
-      <w:pPr>
-        <w:autoSpaceDE w:val="0"/>
-        <w:autoSpaceDN w:val="0"/>
-        <w:adjustRightInd w:val="0"/>
-        <w:spacing w:after="0" w:line="240" w:lineRule="auto"/>
-        <w:rPr>
-          <w:rFonts w:ascii="Times New Roman" w:hAnsi="Times New Roman" w:cs="Times New Roman"/>
-          <w:color w:val="000000"/>
-          <w:sz w:val="24"/>
-          <w:szCs w:val="24"/>
-        </w:rPr>
+      </w:pPr>
+      <w:r>
+        <w:rPr>
+          <w:sz w:val="28"/>
+          <w:szCs w:val="28"/>
+        </w:rPr>
+        <w:t xml:space="preserve">Create a new branch for a new feature you want to add to the </w:t>
+      </w:r>
+      <w:proofErr w:type="gramStart"/>
+      <w:r>
+        <w:rPr>
+          <w:sz w:val="28"/>
+          <w:szCs w:val="28"/>
+        </w:rPr>
+        <w:t>application(</w:t>
+      </w:r>
+      <w:proofErr w:type="gramEnd"/>
+      <w:r>
+        <w:rPr>
+          <w:sz w:val="28"/>
+          <w:szCs w:val="28"/>
+        </w:rPr>
+        <w:t xml:space="preserve">say feature1) and change the files. </w:t>
+      </w:r>
+    </w:p>
+    <w:p>
+      <w:pPr>
+        <w:pStyle w:val="ListParagraph"/>
+        <w:numPr>
+          <w:ilvl w:val="0"/>
+          <w:numId w:val="16"/>
+        </w:numPr>
+      </w:pPr>
+      <w:r>
+        <w:t>I have created a new branch called feature1 with the command “git branch feature1” and switched to branch with “git checkout feature1”</w:t>
+      </w:r>
+    </w:p>
+    <w:p>
+      <w:pPr>
+        <w:pStyle w:val="ListParagraph"/>
+        <w:numPr>
+          <w:ilvl w:val="0"/>
+          <w:numId w:val="16"/>
+        </w:numPr>
+      </w:pPr>
+      <w:r>
+        <w:t xml:space="preserve">I have changed the file </w:t>
+      </w:r>
+      <w:proofErr w:type="gramStart"/>
+      <w:r>
+        <w:t>demo2.py  by</w:t>
+      </w:r>
+      <w:proofErr w:type="gramEnd"/>
+      <w:r>
+        <w:t xml:space="preserve"> adding “</w:t>
+      </w:r>
+      <w:r>
+        <w:t xml:space="preserve">print("This file is </w:t>
+      </w:r>
+      <w:proofErr w:type="spellStart"/>
+      <w:r>
+        <w:t>ediated</w:t>
+      </w:r>
+      <w:proofErr w:type="spellEnd"/>
+      <w:r>
+        <w:t xml:space="preserve"> as part of feature development")</w:t>
+      </w:r>
+      <w:r>
+        <w:t>” line.</w:t>
+      </w:r>
+    </w:p>
+    <w:p>
+      <w:pPr>
+        <w:pStyle w:val="ListParagraph"/>
+        <w:numPr>
+          <w:ilvl w:val="0"/>
+          <w:numId w:val="16"/>
+        </w:numPr>
+      </w:pPr>
+      <w:r>
+        <w:t>I have added to staging and committed with message “</w:t>
+      </w:r>
+      <w:r>
+        <w:t>new feature development</w:t>
+      </w:r>
+      <w:r>
+        <w:t>”</w:t>
+      </w:r>
+    </w:p>
+    <w:p>
+      <w:pPr>
+        <w:pStyle w:val="ListParagraph"/>
+        <w:ind w:left="990"/>
+      </w:pPr>
+      <w:bookmarkStart w:id="0" w:name="_GoBack"/>
+      <w:bookmarkEnd w:id="0"/>
+    </w:p>
+    <w:p>
+      <w:pPr>
+        <w:pStyle w:val="Default"/>
+        <w:ind w:left="180"/>
       </w:pPr>
       <w:r>
         <w:rPr>
           <w:noProof/>
         </w:rPr>
+        <w:lastRenderedPageBreak/>
         <w:drawing>
-          <wp:inline distT="0" distB="0" distL="0" distR="0" wp14:anchorId="7EC534CD" wp14:editId="18786AC9">
-            <wp:extent cx="6523990" cy="1605280"/>
-            <wp:effectExtent l="0" t="0" r="0" b="0"/>
-            <wp:docPr id="12" name="Picture 12"/>
+          <wp:inline distT="0" distB="0" distL="0" distR="0" wp14:anchorId="25B6C268" wp14:editId="71559A60">
+            <wp:extent cx="6523990" cy="1824990"/>
+            <wp:effectExtent l="0" t="0" r="0" b="3810"/>
+            <wp:docPr id="11" name="Picture 11"/>
             <wp:cNvGraphicFramePr>
               <a:graphicFrameLocks xmlns:a="http://schemas.openxmlformats.org/drawingml/2006/main" noChangeAspect="1"/>
             </wp:cNvGraphicFramePr>
@@ -890,7 +1292,7 @@
                   <pic:spPr>
                     <a:xfrm>
                       <a:off x="0" y="0"/>
-                      <a:ext cx="6523990" cy="1605280"/>
+                      <a:ext cx="6523990" cy="1824990"/>
                     </a:xfrm>
                     <a:prstGeom prst="rect">
                       <a:avLst/>
@@ -916,6 +1318,20 @@
           <w:szCs w:val="24"/>
         </w:rPr>
       </w:pPr>
+    </w:p>
+    <w:p>
+      <w:pPr>
+        <w:autoSpaceDE w:val="0"/>
+        <w:autoSpaceDN w:val="0"/>
+        <w:adjustRightInd w:val="0"/>
+        <w:spacing w:after="0" w:line="240" w:lineRule="auto"/>
+        <w:rPr>
+          <w:rFonts w:ascii="Times New Roman" w:hAnsi="Times New Roman" w:cs="Times New Roman"/>
+          <w:color w:val="000000"/>
+          <w:sz w:val="24"/>
+          <w:szCs w:val="24"/>
+        </w:rPr>
+      </w:pPr>
       <w:r>
         <w:rPr>
           <w:rFonts w:ascii="Times New Roman" w:hAnsi="Times New Roman" w:cs="Times New Roman"/>
@@ -934,36 +1350,75 @@
           <w:numId w:val="2"/>
         </w:numPr>
         <w:rPr>
+          <w:rFonts w:ascii="Times New Roman" w:hAnsi="Times New Roman" w:cs="Times New Roman"/>
+        </w:rPr>
+      </w:pPr>
+      <w:r>
+        <w:rPr>
           <w:sz w:val="28"/>
           <w:szCs w:val="28"/>
         </w:rPr>
-      </w:pPr>
-      <w:r>
-        <w:rPr>
-          <w:sz w:val="28"/>
-          <w:szCs w:val="28"/>
-        </w:rPr>
-        <w:t xml:space="preserve">Delete the feature1 branch after merging. </w:t>
-      </w:r>
-    </w:p>
-    <w:p>
-      <w:pPr>
-        <w:pStyle w:val="Default"/>
-        <w:rPr>
-          <w:sz w:val="28"/>
-          <w:szCs w:val="28"/>
-        </w:rPr>
-      </w:pPr>
-      <w:bookmarkStart w:id="0" w:name="_GoBack"/>
+        <w:t>Merge back the created branch with the master branch</w:t>
+      </w:r>
+      <w:r>
+        <w:rPr>
+          <w:rFonts w:ascii="Times New Roman" w:hAnsi="Times New Roman" w:cs="Times New Roman"/>
+        </w:rPr>
+        <w:t xml:space="preserve"> </w:t>
+      </w:r>
+    </w:p>
+    <w:p>
+      <w:pPr>
+        <w:pStyle w:val="ListParagraph"/>
+        <w:numPr>
+          <w:ilvl w:val="0"/>
+          <w:numId w:val="16"/>
+        </w:numPr>
+      </w:pPr>
+      <w:r>
+        <w:t>As I already committed the code, I have now switched to master branch with “</w:t>
+      </w:r>
+      <w:r>
+        <w:rPr>
+          <w:b/>
+        </w:rPr>
+        <w:t>git checkout master</w:t>
+      </w:r>
+      <w:r>
+        <w:t>” and merge the branch with master with the command “</w:t>
+      </w:r>
+      <w:r>
+        <w:rPr>
+          <w:b/>
+        </w:rPr>
+        <w:t>git merge feature1</w:t>
+      </w:r>
+      <w:r>
+        <w:t>”</w:t>
+      </w:r>
+    </w:p>
+    <w:p>
+      <w:pPr>
+        <w:autoSpaceDE w:val="0"/>
+        <w:autoSpaceDN w:val="0"/>
+        <w:adjustRightInd w:val="0"/>
+        <w:spacing w:after="0" w:line="240" w:lineRule="auto"/>
+        <w:rPr>
+          <w:rFonts w:ascii="Times New Roman" w:hAnsi="Times New Roman" w:cs="Times New Roman"/>
+          <w:color w:val="000000"/>
+          <w:sz w:val="24"/>
+          <w:szCs w:val="24"/>
+        </w:rPr>
+      </w:pPr>
       <w:r>
         <w:rPr>
           <w:noProof/>
         </w:rPr>
         <w:drawing>
-          <wp:inline distT="0" distB="0" distL="0" distR="0" wp14:anchorId="0029C6D0" wp14:editId="00F6F24F">
-            <wp:extent cx="6523990" cy="2811780"/>
-            <wp:effectExtent l="0" t="0" r="0" b="7620"/>
-            <wp:docPr id="13" name="Picture 13"/>
+          <wp:inline distT="0" distB="0" distL="0" distR="0" wp14:anchorId="7EC534CD" wp14:editId="18786AC9">
+            <wp:extent cx="6523990" cy="1605280"/>
+            <wp:effectExtent l="0" t="0" r="0" b="0"/>
+            <wp:docPr id="12" name="Picture 12"/>
             <wp:cNvGraphicFramePr>
               <a:graphicFrameLocks xmlns:a="http://schemas.openxmlformats.org/drawingml/2006/main" noChangeAspect="1"/>
             </wp:cNvGraphicFramePr>
@@ -983,6 +1438,122 @@
                   <pic:spPr>
                     <a:xfrm>
                       <a:off x="0" y="0"/>
+                      <a:ext cx="6523990" cy="1605280"/>
+                    </a:xfrm>
+                    <a:prstGeom prst="rect">
+                      <a:avLst/>
+                    </a:prstGeom>
+                  </pic:spPr>
+                </pic:pic>
+              </a:graphicData>
+            </a:graphic>
+          </wp:inline>
+        </w:drawing>
+      </w:r>
+    </w:p>
+    <w:p>
+      <w:pPr>
+        <w:autoSpaceDE w:val="0"/>
+        <w:autoSpaceDN w:val="0"/>
+        <w:adjustRightInd w:val="0"/>
+        <w:spacing w:after="0" w:line="240" w:lineRule="auto"/>
+        <w:rPr>
+          <w:rFonts w:ascii="Times New Roman" w:hAnsi="Times New Roman" w:cs="Times New Roman"/>
+          <w:color w:val="000000"/>
+          <w:sz w:val="24"/>
+          <w:szCs w:val="24"/>
+        </w:rPr>
+      </w:pPr>
+      <w:r>
+        <w:rPr>
+          <w:rFonts w:ascii="Times New Roman" w:hAnsi="Times New Roman" w:cs="Times New Roman"/>
+          <w:color w:val="000000"/>
+          <w:sz w:val="24"/>
+          <w:szCs w:val="24"/>
+        </w:rPr>
+        <w:t xml:space="preserve"> </w:t>
+      </w:r>
+    </w:p>
+    <w:p>
+      <w:pPr>
+        <w:pStyle w:val="Default"/>
+        <w:numPr>
+          <w:ilvl w:val="0"/>
+          <w:numId w:val="2"/>
+        </w:numPr>
+        <w:rPr>
+          <w:sz w:val="28"/>
+          <w:szCs w:val="28"/>
+        </w:rPr>
+      </w:pPr>
+      <w:r>
+        <w:rPr>
+          <w:sz w:val="28"/>
+          <w:szCs w:val="28"/>
+        </w:rPr>
+        <w:t xml:space="preserve">Delete the feature1 branch after merging. </w:t>
+      </w:r>
+    </w:p>
+    <w:p>
+      <w:pPr>
+        <w:pStyle w:val="ListParagraph"/>
+        <w:numPr>
+          <w:ilvl w:val="0"/>
+          <w:numId w:val="16"/>
+        </w:numPr>
+      </w:pPr>
+      <w:r>
+        <w:t>After merging the code, I have used the git branch -d feature1 to delete the branch.</w:t>
+      </w:r>
+    </w:p>
+    <w:p>
+      <w:pPr>
+        <w:pStyle w:val="ListParagraph"/>
+        <w:numPr>
+          <w:ilvl w:val="0"/>
+          <w:numId w:val="16"/>
+        </w:numPr>
+      </w:pPr>
+      <w:r>
+        <w:t>Though, it was not said to push the code to remote, I have finally pushed the modifying code to remote.</w:t>
+      </w:r>
+    </w:p>
+    <w:p>
+      <w:pPr>
+        <w:pStyle w:val="ListParagraph"/>
+        <w:ind w:left="990"/>
+      </w:pPr>
+    </w:p>
+    <w:p>
+      <w:pPr>
+        <w:pStyle w:val="ListParagraph"/>
+        <w:ind w:left="90"/>
+      </w:pPr>
+      <w:r>
+        <w:drawing>
+          <wp:inline distT="0" distB="0" distL="0" distR="0" wp14:anchorId="0029C6D0" wp14:editId="00F6F24F">
+            <wp:extent cx="6523990" cy="2811780"/>
+            <wp:effectExtent l="0" t="0" r="0" b="7620"/>
+            <wp:docPr id="13" name="Picture 13"/>
+            <wp:cNvGraphicFramePr>
+              <a:graphicFrameLocks xmlns:a="http://schemas.openxmlformats.org/drawingml/2006/main" noChangeAspect="1"/>
+            </wp:cNvGraphicFramePr>
+            <a:graphic xmlns:a="http://schemas.openxmlformats.org/drawingml/2006/main">
+              <a:graphicData uri="http://schemas.openxmlformats.org/drawingml/2006/picture">
+                <pic:pic xmlns:pic="http://schemas.openxmlformats.org/drawingml/2006/picture">
+                  <pic:nvPicPr>
+                    <pic:cNvPr id="1" name=""/>
+                    <pic:cNvPicPr/>
+                  </pic:nvPicPr>
+                  <pic:blipFill>
+                    <a:blip r:embed="rId18"/>
+                    <a:stretch>
+                      <a:fillRect/>
+                    </a:stretch>
+                  </pic:blipFill>
+                  <pic:spPr>
+                    <a:xfrm>
+                      <a:off x="0" y="0"/>
                       <a:ext cx="6523990" cy="2811780"/>
                     </a:xfrm>
                     <a:prstGeom prst="rect">
@@ -995,7 +1566,6 @@
           </wp:inline>
         </w:drawing>
       </w:r>
-      <w:bookmarkEnd w:id="0"/>
     </w:p>
     <w:p>
       <w:pPr>
@@ -1014,7 +1584,7 @@
     </w:p>
     <w:sectPr>
       <w:pgSz w:w="12240" w:h="16340"/>
-      <w:pgMar w:top="1816" w:right="919" w:bottom="1440" w:left="1047" w:header="720" w:footer="720" w:gutter="0"/>
+      <w:pgMar w:top="990" w:right="919" w:bottom="900" w:left="1047" w:header="720" w:footer="720" w:gutter="0"/>
       <w:cols w:space="720"/>
       <w:noEndnote/>
     </w:sectPr>
@@ -1381,6 +1951,345 @@
     </w:lvl>
   </w:abstractNum>
   <w:abstractNum w:abstractNumId="6" w15:restartNumberingAfterBreak="0">
+    <w:nsid w:val="1CF51B9A"/>
+    <w:multiLevelType w:val="hybridMultilevel"/>
+    <w:tmpl w:val="41DE3A72"/>
+    <w:lvl w:ilvl="0" w:tplc="04090001">
+      <w:start w:val="1"/>
+      <w:numFmt w:val="bullet"/>
+      <w:lvlText w:val=""/>
+      <w:lvlJc w:val="left"/>
+      <w:pPr>
+        <w:ind w:left="1440" w:hanging="360"/>
+      </w:pPr>
+      <w:rPr>
+        <w:rFonts w:ascii="Symbol" w:hAnsi="Symbol" w:hint="default"/>
+      </w:rPr>
+    </w:lvl>
+    <w:lvl w:ilvl="1" w:tplc="04090003" w:tentative="1">
+      <w:start w:val="1"/>
+      <w:numFmt w:val="bullet"/>
+      <w:lvlText w:val="o"/>
+      <w:lvlJc w:val="left"/>
+      <w:pPr>
+        <w:ind w:left="2160" w:hanging="360"/>
+      </w:pPr>
+      <w:rPr>
+        <w:rFonts w:ascii="Courier New" w:hAnsi="Courier New" w:cs="Courier New" w:hint="default"/>
+      </w:rPr>
+    </w:lvl>
+    <w:lvl w:ilvl="2" w:tplc="04090005" w:tentative="1">
+      <w:start w:val="1"/>
+      <w:numFmt w:val="bullet"/>
+      <w:lvlText w:val=""/>
+      <w:lvlJc w:val="left"/>
+      <w:pPr>
+        <w:ind w:left="2880" w:hanging="360"/>
+      </w:pPr>
+      <w:rPr>
+        <w:rFonts w:ascii="Wingdings" w:hAnsi="Wingdings" w:hint="default"/>
+      </w:rPr>
+    </w:lvl>
+    <w:lvl w:ilvl="3" w:tplc="04090001" w:tentative="1">
+      <w:start w:val="1"/>
+      <w:numFmt w:val="bullet"/>
+      <w:lvlText w:val=""/>
+      <w:lvlJc w:val="left"/>
+      <w:pPr>
+        <w:ind w:left="3600" w:hanging="360"/>
+      </w:pPr>
+      <w:rPr>
+        <w:rFonts w:ascii="Symbol" w:hAnsi="Symbol" w:hint="default"/>
+      </w:rPr>
+    </w:lvl>
+    <w:lvl w:ilvl="4" w:tplc="04090003" w:tentative="1">
+      <w:start w:val="1"/>
+      <w:numFmt w:val="bullet"/>
+      <w:lvlText w:val="o"/>
+      <w:lvlJc w:val="left"/>
+      <w:pPr>
+        <w:ind w:left="4320" w:hanging="360"/>
+      </w:pPr>
+      <w:rPr>
+        <w:rFonts w:ascii="Courier New" w:hAnsi="Courier New" w:cs="Courier New" w:hint="default"/>
+      </w:rPr>
+    </w:lvl>
+    <w:lvl w:ilvl="5" w:tplc="04090005" w:tentative="1">
+      <w:start w:val="1"/>
+      <w:numFmt w:val="bullet"/>
+      <w:lvlText w:val=""/>
+      <w:lvlJc w:val="left"/>
+      <w:pPr>
+        <w:ind w:left="5040" w:hanging="360"/>
+      </w:pPr>
+      <w:rPr>
+        <w:rFonts w:ascii="Wingdings" w:hAnsi="Wingdings" w:hint="default"/>
+      </w:rPr>
+    </w:lvl>
+    <w:lvl w:ilvl="6" w:tplc="04090001" w:tentative="1">
+      <w:start w:val="1"/>
+      <w:numFmt w:val="bullet"/>
+      <w:lvlText w:val=""/>
+      <w:lvlJc w:val="left"/>
+      <w:pPr>
+        <w:ind w:left="5760" w:hanging="360"/>
+      </w:pPr>
+      <w:rPr>
+        <w:rFonts w:ascii="Symbol" w:hAnsi="Symbol" w:hint="default"/>
+      </w:rPr>
+    </w:lvl>
+    <w:lvl w:ilvl="7" w:tplc="04090003" w:tentative="1">
+      <w:start w:val="1"/>
+      <w:numFmt w:val="bullet"/>
+      <w:lvlText w:val="o"/>
+      <w:lvlJc w:val="left"/>
+      <w:pPr>
+        <w:ind w:left="6480" w:hanging="360"/>
+      </w:pPr>
+      <w:rPr>
+        <w:rFonts w:ascii="Courier New" w:hAnsi="Courier New" w:cs="Courier New" w:hint="default"/>
+      </w:rPr>
+    </w:lvl>
+    <w:lvl w:ilvl="8" w:tplc="04090005" w:tentative="1">
+      <w:start w:val="1"/>
+      <w:numFmt w:val="bullet"/>
+      <w:lvlText w:val=""/>
+      <w:lvlJc w:val="left"/>
+      <w:pPr>
+        <w:ind w:left="7200" w:hanging="360"/>
+      </w:pPr>
+      <w:rPr>
+        <w:rFonts w:ascii="Wingdings" w:hAnsi="Wingdings" w:hint="default"/>
+      </w:rPr>
+    </w:lvl>
+  </w:abstractNum>
+  <w:abstractNum w:abstractNumId="7" w15:restartNumberingAfterBreak="0">
+    <w:nsid w:val="2E593858"/>
+    <w:multiLevelType w:val="hybridMultilevel"/>
+    <w:tmpl w:val="7C043202"/>
+    <w:lvl w:ilvl="0" w:tplc="04090001">
+      <w:start w:val="1"/>
+      <w:numFmt w:val="bullet"/>
+      <w:lvlText w:val=""/>
+      <w:lvlJc w:val="left"/>
+      <w:pPr>
+        <w:ind w:left="1440" w:hanging="360"/>
+      </w:pPr>
+      <w:rPr>
+        <w:rFonts w:ascii="Symbol" w:hAnsi="Symbol" w:hint="default"/>
+      </w:rPr>
+    </w:lvl>
+    <w:lvl w:ilvl="1" w:tplc="04090003" w:tentative="1">
+      <w:start w:val="1"/>
+      <w:numFmt w:val="bullet"/>
+      <w:lvlText w:val="o"/>
+      <w:lvlJc w:val="left"/>
+      <w:pPr>
+        <w:ind w:left="2160" w:hanging="360"/>
+      </w:pPr>
+      <w:rPr>
+        <w:rFonts w:ascii="Courier New" w:hAnsi="Courier New" w:cs="Courier New" w:hint="default"/>
+      </w:rPr>
+    </w:lvl>
+    <w:lvl w:ilvl="2" w:tplc="04090005" w:tentative="1">
+      <w:start w:val="1"/>
+      <w:numFmt w:val="bullet"/>
+      <w:lvlText w:val=""/>
+      <w:lvlJc w:val="left"/>
+      <w:pPr>
+        <w:ind w:left="2880" w:hanging="360"/>
+      </w:pPr>
+      <w:rPr>
+        <w:rFonts w:ascii="Wingdings" w:hAnsi="Wingdings" w:hint="default"/>
+      </w:rPr>
+    </w:lvl>
+    <w:lvl w:ilvl="3" w:tplc="04090001" w:tentative="1">
+      <w:start w:val="1"/>
+      <w:numFmt w:val="bullet"/>
+      <w:lvlText w:val=""/>
+      <w:lvlJc w:val="left"/>
+      <w:pPr>
+        <w:ind w:left="3600" w:hanging="360"/>
+      </w:pPr>
+      <w:rPr>
+        <w:rFonts w:ascii="Symbol" w:hAnsi="Symbol" w:hint="default"/>
+      </w:rPr>
+    </w:lvl>
+    <w:lvl w:ilvl="4" w:tplc="04090003" w:tentative="1">
+      <w:start w:val="1"/>
+      <w:numFmt w:val="bullet"/>
+      <w:lvlText w:val="o"/>
+      <w:lvlJc w:val="left"/>
+      <w:pPr>
+        <w:ind w:left="4320" w:hanging="360"/>
+      </w:pPr>
+      <w:rPr>
+        <w:rFonts w:ascii="Courier New" w:hAnsi="Courier New" w:cs="Courier New" w:hint="default"/>
+      </w:rPr>
+    </w:lvl>
+    <w:lvl w:ilvl="5" w:tplc="04090005" w:tentative="1">
+      <w:start w:val="1"/>
+      <w:numFmt w:val="bullet"/>
+      <w:lvlText w:val=""/>
+      <w:lvlJc w:val="left"/>
+      <w:pPr>
+        <w:ind w:left="5040" w:hanging="360"/>
+      </w:pPr>
+      <w:rPr>
+        <w:rFonts w:ascii="Wingdings" w:hAnsi="Wingdings" w:hint="default"/>
+      </w:rPr>
+    </w:lvl>
+    <w:lvl w:ilvl="6" w:tplc="04090001" w:tentative="1">
+      <w:start w:val="1"/>
+      <w:numFmt w:val="bullet"/>
+      <w:lvlText w:val=""/>
+      <w:lvlJc w:val="left"/>
+      <w:pPr>
+        <w:ind w:left="5760" w:hanging="360"/>
+      </w:pPr>
+      <w:rPr>
+        <w:rFonts w:ascii="Symbol" w:hAnsi="Symbol" w:hint="default"/>
+      </w:rPr>
+    </w:lvl>
+    <w:lvl w:ilvl="7" w:tplc="04090003" w:tentative="1">
+      <w:start w:val="1"/>
+      <w:numFmt w:val="bullet"/>
+      <w:lvlText w:val="o"/>
+      <w:lvlJc w:val="left"/>
+      <w:pPr>
+        <w:ind w:left="6480" w:hanging="360"/>
+      </w:pPr>
+      <w:rPr>
+        <w:rFonts w:ascii="Courier New" w:hAnsi="Courier New" w:cs="Courier New" w:hint="default"/>
+      </w:rPr>
+    </w:lvl>
+    <w:lvl w:ilvl="8" w:tplc="04090005" w:tentative="1">
+      <w:start w:val="1"/>
+      <w:numFmt w:val="bullet"/>
+      <w:lvlText w:val=""/>
+      <w:lvlJc w:val="left"/>
+      <w:pPr>
+        <w:ind w:left="7200" w:hanging="360"/>
+      </w:pPr>
+      <w:rPr>
+        <w:rFonts w:ascii="Wingdings" w:hAnsi="Wingdings" w:hint="default"/>
+      </w:rPr>
+    </w:lvl>
+  </w:abstractNum>
+  <w:abstractNum w:abstractNumId="8" w15:restartNumberingAfterBreak="0">
+    <w:nsid w:val="35437756"/>
+    <w:multiLevelType w:val="hybridMultilevel"/>
+    <w:tmpl w:val="414447CC"/>
+    <w:lvl w:ilvl="0" w:tplc="04090001">
+      <w:start w:val="1"/>
+      <w:numFmt w:val="bullet"/>
+      <w:lvlText w:val=""/>
+      <w:lvlJc w:val="left"/>
+      <w:pPr>
+        <w:ind w:left="1080" w:hanging="360"/>
+      </w:pPr>
+      <w:rPr>
+        <w:rFonts w:ascii="Symbol" w:hAnsi="Symbol" w:hint="default"/>
+      </w:rPr>
+    </w:lvl>
+    <w:lvl w:ilvl="1" w:tplc="04090003" w:tentative="1">
+      <w:start w:val="1"/>
+      <w:numFmt w:val="bullet"/>
+      <w:lvlText w:val="o"/>
+      <w:lvlJc w:val="left"/>
+      <w:pPr>
+        <w:ind w:left="1800" w:hanging="360"/>
+      </w:pPr>
+      <w:rPr>
+        <w:rFonts w:ascii="Courier New" w:hAnsi="Courier New" w:cs="Courier New" w:hint="default"/>
+      </w:rPr>
+    </w:lvl>
+    <w:lvl w:ilvl="2" w:tplc="04090005" w:tentative="1">
+      <w:start w:val="1"/>
+      <w:numFmt w:val="bullet"/>
+      <w:lvlText w:val=""/>
+      <w:lvlJc w:val="left"/>
+      <w:pPr>
+        <w:ind w:left="2520" w:hanging="360"/>
+      </w:pPr>
+      <w:rPr>
+        <w:rFonts w:ascii="Wingdings" w:hAnsi="Wingdings" w:hint="default"/>
+      </w:rPr>
+    </w:lvl>
+    <w:lvl w:ilvl="3" w:tplc="04090001" w:tentative="1">
+      <w:start w:val="1"/>
+      <w:numFmt w:val="bullet"/>
+      <w:lvlText w:val=""/>
+      <w:lvlJc w:val="left"/>
+      <w:pPr>
+        <w:ind w:left="3240" w:hanging="360"/>
+      </w:pPr>
+      <w:rPr>
+        <w:rFonts w:ascii="Symbol" w:hAnsi="Symbol" w:hint="default"/>
+      </w:rPr>
+    </w:lvl>
+    <w:lvl w:ilvl="4" w:tplc="04090003" w:tentative="1">
+      <w:start w:val="1"/>
+      <w:numFmt w:val="bullet"/>
+      <w:lvlText w:val="o"/>
+      <w:lvlJc w:val="left"/>
+      <w:pPr>
+        <w:ind w:left="3960" w:hanging="360"/>
+      </w:pPr>
+      <w:rPr>
+        <w:rFonts w:ascii="Courier New" w:hAnsi="Courier New" w:cs="Courier New" w:hint="default"/>
+      </w:rPr>
+    </w:lvl>
+    <w:lvl w:ilvl="5" w:tplc="04090005" w:tentative="1">
+      <w:start w:val="1"/>
+      <w:numFmt w:val="bullet"/>
+      <w:lvlText w:val=""/>
+      <w:lvlJc w:val="left"/>
+      <w:pPr>
+        <w:ind w:left="4680" w:hanging="360"/>
+      </w:pPr>
+      <w:rPr>
+        <w:rFonts w:ascii="Wingdings" w:hAnsi="Wingdings" w:hint="default"/>
+      </w:rPr>
+    </w:lvl>
+    <w:lvl w:ilvl="6" w:tplc="04090001" w:tentative="1">
+      <w:start w:val="1"/>
+      <w:numFmt w:val="bullet"/>
+      <w:lvlText w:val=""/>
+      <w:lvlJc w:val="left"/>
+      <w:pPr>
+        <w:ind w:left="5400" w:hanging="360"/>
+      </w:pPr>
+      <w:rPr>
+        <w:rFonts w:ascii="Symbol" w:hAnsi="Symbol" w:hint="default"/>
+      </w:rPr>
+    </w:lvl>
+    <w:lvl w:ilvl="7" w:tplc="04090003" w:tentative="1">
+      <w:start w:val="1"/>
+      <w:numFmt w:val="bullet"/>
+      <w:lvlText w:val="o"/>
+      <w:lvlJc w:val="left"/>
+      <w:pPr>
+        <w:ind w:left="6120" w:hanging="360"/>
+      </w:pPr>
+      <w:rPr>
+        <w:rFonts w:ascii="Courier New" w:hAnsi="Courier New" w:cs="Courier New" w:hint="default"/>
+      </w:rPr>
+    </w:lvl>
+    <w:lvl w:ilvl="8" w:tplc="04090005" w:tentative="1">
+      <w:start w:val="1"/>
+      <w:numFmt w:val="bullet"/>
+      <w:lvlText w:val=""/>
+      <w:lvlJc w:val="left"/>
+      <w:pPr>
+        <w:ind w:left="6840" w:hanging="360"/>
+      </w:pPr>
+      <w:rPr>
+        <w:rFonts w:ascii="Wingdings" w:hAnsi="Wingdings" w:hint="default"/>
+      </w:rPr>
+    </w:lvl>
+  </w:abstractNum>
+  <w:abstractNum w:abstractNumId="9" w15:restartNumberingAfterBreak="0">
     <w:nsid w:val="39262E89"/>
     <w:multiLevelType w:val="hybridMultilevel"/>
     <w:tmpl w:val="49FF8A20"/>
@@ -1431,7 +2340,7 @@
       <w:lvlJc w:val="left"/>
     </w:lvl>
   </w:abstractNum>
-  <w:abstractNum w:abstractNumId="7" w15:restartNumberingAfterBreak="0">
+  <w:abstractNum w:abstractNumId="10" w15:restartNumberingAfterBreak="0">
     <w:nsid w:val="3F706EED"/>
     <w:multiLevelType w:val="hybridMultilevel"/>
     <w:tmpl w:val="CDAE281E"/>
@@ -1520,7 +2429,7 @@
       </w:pPr>
     </w:lvl>
   </w:abstractNum>
-  <w:abstractNum w:abstractNumId="8" w15:restartNumberingAfterBreak="0">
+  <w:abstractNum w:abstractNumId="11" w15:restartNumberingAfterBreak="0">
     <w:nsid w:val="4532936F"/>
     <w:multiLevelType w:val="hybridMultilevel"/>
     <w:tmpl w:val="9781AB3F"/>
@@ -1571,10 +2480,123 @@
       <w:lvlJc w:val="left"/>
     </w:lvl>
   </w:abstractNum>
-  <w:abstractNum w:abstractNumId="9" w15:restartNumberingAfterBreak="0">
+  <w:abstractNum w:abstractNumId="12" w15:restartNumberingAfterBreak="0">
+    <w:nsid w:val="528E5A51"/>
+    <w:multiLevelType w:val="hybridMultilevel"/>
+    <w:tmpl w:val="2A4632D8"/>
+    <w:lvl w:ilvl="0" w:tplc="04090001">
+      <w:start w:val="1"/>
+      <w:numFmt w:val="bullet"/>
+      <w:lvlText w:val=""/>
+      <w:lvlJc w:val="left"/>
+      <w:pPr>
+        <w:ind w:left="1440" w:hanging="360"/>
+      </w:pPr>
+      <w:rPr>
+        <w:rFonts w:ascii="Symbol" w:hAnsi="Symbol" w:hint="default"/>
+      </w:rPr>
+    </w:lvl>
+    <w:lvl w:ilvl="1" w:tplc="04090003" w:tentative="1">
+      <w:start w:val="1"/>
+      <w:numFmt w:val="bullet"/>
+      <w:lvlText w:val="o"/>
+      <w:lvlJc w:val="left"/>
+      <w:pPr>
+        <w:ind w:left="2160" w:hanging="360"/>
+      </w:pPr>
+      <w:rPr>
+        <w:rFonts w:ascii="Courier New" w:hAnsi="Courier New" w:cs="Courier New" w:hint="default"/>
+      </w:rPr>
+    </w:lvl>
+    <w:lvl w:ilvl="2" w:tplc="04090005" w:tentative="1">
+      <w:start w:val="1"/>
+      <w:numFmt w:val="bullet"/>
+      <w:lvlText w:val=""/>
+      <w:lvlJc w:val="left"/>
+      <w:pPr>
+        <w:ind w:left="2880" w:hanging="360"/>
+      </w:pPr>
+      <w:rPr>
+        <w:rFonts w:ascii="Wingdings" w:hAnsi="Wingdings" w:hint="default"/>
+      </w:rPr>
+    </w:lvl>
+    <w:lvl w:ilvl="3" w:tplc="04090001" w:tentative="1">
+      <w:start w:val="1"/>
+      <w:numFmt w:val="bullet"/>
+      <w:lvlText w:val=""/>
+      <w:lvlJc w:val="left"/>
+      <w:pPr>
+        <w:ind w:left="3600" w:hanging="360"/>
+      </w:pPr>
+      <w:rPr>
+        <w:rFonts w:ascii="Symbol" w:hAnsi="Symbol" w:hint="default"/>
+      </w:rPr>
+    </w:lvl>
+    <w:lvl w:ilvl="4" w:tplc="04090003" w:tentative="1">
+      <w:start w:val="1"/>
+      <w:numFmt w:val="bullet"/>
+      <w:lvlText w:val="o"/>
+      <w:lvlJc w:val="left"/>
+      <w:pPr>
+        <w:ind w:left="4320" w:hanging="360"/>
+      </w:pPr>
+      <w:rPr>
+        <w:rFonts w:ascii="Courier New" w:hAnsi="Courier New" w:cs="Courier New" w:hint="default"/>
+      </w:rPr>
+    </w:lvl>
+    <w:lvl w:ilvl="5" w:tplc="04090005" w:tentative="1">
+      <w:start w:val="1"/>
+      <w:numFmt w:val="bullet"/>
+      <w:lvlText w:val=""/>
+      <w:lvlJc w:val="left"/>
+      <w:pPr>
+        <w:ind w:left="5040" w:hanging="360"/>
+      </w:pPr>
+      <w:rPr>
+        <w:rFonts w:ascii="Wingdings" w:hAnsi="Wingdings" w:hint="default"/>
+      </w:rPr>
+    </w:lvl>
+    <w:lvl w:ilvl="6" w:tplc="04090001" w:tentative="1">
+      <w:start w:val="1"/>
+      <w:numFmt w:val="bullet"/>
+      <w:lvlText w:val=""/>
+      <w:lvlJc w:val="left"/>
+      <w:pPr>
+        <w:ind w:left="5760" w:hanging="360"/>
+      </w:pPr>
+      <w:rPr>
+        <w:rFonts w:ascii="Symbol" w:hAnsi="Symbol" w:hint="default"/>
+      </w:rPr>
+    </w:lvl>
+    <w:lvl w:ilvl="7" w:tplc="04090003" w:tentative="1">
+      <w:start w:val="1"/>
+      <w:numFmt w:val="bullet"/>
+      <w:lvlText w:val="o"/>
+      <w:lvlJc w:val="left"/>
+      <w:pPr>
+        <w:ind w:left="6480" w:hanging="360"/>
+      </w:pPr>
+      <w:rPr>
+        <w:rFonts w:ascii="Courier New" w:hAnsi="Courier New" w:cs="Courier New" w:hint="default"/>
+      </w:rPr>
+    </w:lvl>
+    <w:lvl w:ilvl="8" w:tplc="04090005" w:tentative="1">
+      <w:start w:val="1"/>
+      <w:numFmt w:val="bullet"/>
+      <w:lvlText w:val=""/>
+      <w:lvlJc w:val="left"/>
+      <w:pPr>
+        <w:ind w:left="7200" w:hanging="360"/>
+      </w:pPr>
+      <w:rPr>
+        <w:rFonts w:ascii="Wingdings" w:hAnsi="Wingdings" w:hint="default"/>
+      </w:rPr>
+    </w:lvl>
+  </w:abstractNum>
+  <w:abstractNum w:abstractNumId="13" w15:restartNumberingAfterBreak="0">
     <w:nsid w:val="5D8B6260"/>
     <w:multiLevelType w:val="hybridMultilevel"/>
-    <w:tmpl w:val="9F14385A"/>
+    <w:tmpl w:val="ADFE6B7C"/>
     <w:lvl w:ilvl="0" w:tplc="0409000F">
       <w:start w:val="1"/>
       <w:numFmt w:val="decimal"/>
@@ -1584,14 +2606,17 @@
         <w:ind w:left="720" w:hanging="360"/>
       </w:pPr>
     </w:lvl>
-    <w:lvl w:ilvl="1" w:tplc="04090019" w:tentative="1">
-      <w:start w:val="1"/>
-      <w:numFmt w:val="lowerLetter"/>
-      <w:lvlText w:val="%2."/>
+    <w:lvl w:ilvl="1" w:tplc="04090001">
+      <w:start w:val="1"/>
+      <w:numFmt w:val="bullet"/>
+      <w:lvlText w:val=""/>
       <w:lvlJc w:val="left"/>
       <w:pPr>
         <w:ind w:left="1440" w:hanging="360"/>
       </w:pPr>
+      <w:rPr>
+        <w:rFonts w:ascii="Symbol" w:hAnsi="Symbol" w:hint="default"/>
+      </w:rPr>
     </w:lvl>
     <w:lvl w:ilvl="2" w:tplc="0409001B" w:tentative="1">
       <w:start w:val="1"/>
@@ -1657,7 +2682,120 @@
       </w:pPr>
     </w:lvl>
   </w:abstractNum>
-  <w:abstractNum w:abstractNumId="10" w15:restartNumberingAfterBreak="0">
+  <w:abstractNum w:abstractNumId="14" w15:restartNumberingAfterBreak="0">
+    <w:nsid w:val="729927D5"/>
+    <w:multiLevelType w:val="hybridMultilevel"/>
+    <w:tmpl w:val="8190F196"/>
+    <w:lvl w:ilvl="0" w:tplc="04090001">
+      <w:start w:val="1"/>
+      <w:numFmt w:val="bullet"/>
+      <w:lvlText w:val=""/>
+      <w:lvlJc w:val="left"/>
+      <w:pPr>
+        <w:ind w:left="990" w:hanging="360"/>
+      </w:pPr>
+      <w:rPr>
+        <w:rFonts w:ascii="Symbol" w:hAnsi="Symbol" w:hint="default"/>
+      </w:rPr>
+    </w:lvl>
+    <w:lvl w:ilvl="1" w:tplc="04090003" w:tentative="1">
+      <w:start w:val="1"/>
+      <w:numFmt w:val="bullet"/>
+      <w:lvlText w:val="o"/>
+      <w:lvlJc w:val="left"/>
+      <w:pPr>
+        <w:ind w:left="1710" w:hanging="360"/>
+      </w:pPr>
+      <w:rPr>
+        <w:rFonts w:ascii="Courier New" w:hAnsi="Courier New" w:cs="Courier New" w:hint="default"/>
+      </w:rPr>
+    </w:lvl>
+    <w:lvl w:ilvl="2" w:tplc="04090005" w:tentative="1">
+      <w:start w:val="1"/>
+      <w:numFmt w:val="bullet"/>
+      <w:lvlText w:val=""/>
+      <w:lvlJc w:val="left"/>
+      <w:pPr>
+        <w:ind w:left="2430" w:hanging="360"/>
+      </w:pPr>
+      <w:rPr>
+        <w:rFonts w:ascii="Wingdings" w:hAnsi="Wingdings" w:hint="default"/>
+      </w:rPr>
+    </w:lvl>
+    <w:lvl w:ilvl="3" w:tplc="04090001" w:tentative="1">
+      <w:start w:val="1"/>
+      <w:numFmt w:val="bullet"/>
+      <w:lvlText w:val=""/>
+      <w:lvlJc w:val="left"/>
+      <w:pPr>
+        <w:ind w:left="3150" w:hanging="360"/>
+      </w:pPr>
+      <w:rPr>
+        <w:rFonts w:ascii="Symbol" w:hAnsi="Symbol" w:hint="default"/>
+      </w:rPr>
+    </w:lvl>
+    <w:lvl w:ilvl="4" w:tplc="04090003" w:tentative="1">
+      <w:start w:val="1"/>
+      <w:numFmt w:val="bullet"/>
+      <w:lvlText w:val="o"/>
+      <w:lvlJc w:val="left"/>
+      <w:pPr>
+        <w:ind w:left="3870" w:hanging="360"/>
+      </w:pPr>
+      <w:rPr>
+        <w:rFonts w:ascii="Courier New" w:hAnsi="Courier New" w:cs="Courier New" w:hint="default"/>
+      </w:rPr>
+    </w:lvl>
+    <w:lvl w:ilvl="5" w:tplc="04090005" w:tentative="1">
+      <w:start w:val="1"/>
+      <w:numFmt w:val="bullet"/>
+      <w:lvlText w:val=""/>
+      <w:lvlJc w:val="left"/>
+      <w:pPr>
+        <w:ind w:left="4590" w:hanging="360"/>
+      </w:pPr>
+      <w:rPr>
+        <w:rFonts w:ascii="Wingdings" w:hAnsi="Wingdings" w:hint="default"/>
+      </w:rPr>
+    </w:lvl>
+    <w:lvl w:ilvl="6" w:tplc="04090001" w:tentative="1">
+      <w:start w:val="1"/>
+      <w:numFmt w:val="bullet"/>
+      <w:lvlText w:val=""/>
+      <w:lvlJc w:val="left"/>
+      <w:pPr>
+        <w:ind w:left="5310" w:hanging="360"/>
+      </w:pPr>
+      <w:rPr>
+        <w:rFonts w:ascii="Symbol" w:hAnsi="Symbol" w:hint="default"/>
+      </w:rPr>
+    </w:lvl>
+    <w:lvl w:ilvl="7" w:tplc="04090003" w:tentative="1">
+      <w:start w:val="1"/>
+      <w:numFmt w:val="bullet"/>
+      <w:lvlText w:val="o"/>
+      <w:lvlJc w:val="left"/>
+      <w:pPr>
+        <w:ind w:left="6030" w:hanging="360"/>
+      </w:pPr>
+      <w:rPr>
+        <w:rFonts w:ascii="Courier New" w:hAnsi="Courier New" w:cs="Courier New" w:hint="default"/>
+      </w:rPr>
+    </w:lvl>
+    <w:lvl w:ilvl="8" w:tplc="04090005" w:tentative="1">
+      <w:start w:val="1"/>
+      <w:numFmt w:val="bullet"/>
+      <w:lvlText w:val=""/>
+      <w:lvlJc w:val="left"/>
+      <w:pPr>
+        <w:ind w:left="6750" w:hanging="360"/>
+      </w:pPr>
+      <w:rPr>
+        <w:rFonts w:ascii="Wingdings" w:hAnsi="Wingdings" w:hint="default"/>
+      </w:rPr>
+    </w:lvl>
+  </w:abstractNum>
+  <w:abstractNum w:abstractNumId="15" w15:restartNumberingAfterBreak="0">
     <w:nsid w:val="75977DE1"/>
     <w:multiLevelType w:val="hybridMultilevel"/>
     <w:tmpl w:val="05643896"/>
@@ -1743,7 +2881,7 @@
       </w:pPr>
     </w:lvl>
   </w:abstractNum>
-  <w:abstractNum w:abstractNumId="11" w15:restartNumberingAfterBreak="0">
+  <w:abstractNum w:abstractNumId="16" w15:restartNumberingAfterBreak="0">
     <w:nsid w:val="77ABD525"/>
     <w:multiLevelType w:val="hybridMultilevel"/>
     <w:tmpl w:val="C86C58F0"/>
@@ -1798,13 +2936,13 @@
     <w:abstractNumId w:val="0"/>
   </w:num>
   <w:num w:numId="2">
-    <w:abstractNumId w:val="9"/>
+    <w:abstractNumId w:val="13"/>
   </w:num>
   <w:num w:numId="3">
     <w:abstractNumId w:val="2"/>
   </w:num>
   <w:num w:numId="4">
-    <w:abstractNumId w:val="6"/>
+    <w:abstractNumId w:val="9"/>
   </w:num>
   <w:num w:numId="5">
     <w:abstractNumId w:val="5"/>
@@ -1813,22 +2951,37 @@
     <w:abstractNumId w:val="4"/>
   </w:num>
   <w:num w:numId="7">
-    <w:abstractNumId w:val="10"/>
+    <w:abstractNumId w:val="15"/>
   </w:num>
   <w:num w:numId="8">
     <w:abstractNumId w:val="3"/>
   </w:num>
   <w:num w:numId="9">
-    <w:abstractNumId w:val="8"/>
+    <w:abstractNumId w:val="11"/>
   </w:num>
   <w:num w:numId="10">
     <w:abstractNumId w:val="1"/>
   </w:num>
   <w:num w:numId="11">
+    <w:abstractNumId w:val="10"/>
+  </w:num>
+  <w:num w:numId="12">
+    <w:abstractNumId w:val="16"/>
+  </w:num>
+  <w:num w:numId="13">
+    <w:abstractNumId w:val="8"/>
+  </w:num>
+  <w:num w:numId="14">
     <w:abstractNumId w:val="7"/>
   </w:num>
-  <w:num w:numId="12">
-    <w:abstractNumId w:val="11"/>
+  <w:num w:numId="15">
+    <w:abstractNumId w:val="6"/>
+  </w:num>
+  <w:num w:numId="16">
+    <w:abstractNumId w:val="14"/>
+  </w:num>
+  <w:num w:numId="17">
+    <w:abstractNumId w:val="12"/>
   </w:num>
 </w:numbering>
 </file>
@@ -2231,6 +3384,27 @@
     <w:name w:val="Normal"/>
     <w:qFormat/>
   </w:style>
+  <w:style w:type="paragraph" w:styleId="Heading1">
+    <w:name w:val="heading 1"/>
+    <w:basedOn w:val="Normal"/>
+    <w:next w:val="Normal"/>
+    <w:link w:val="Heading1Char"/>
+    <w:uiPriority w:val="9"/>
+    <w:qFormat/>
+    <w:rsid w:val="00FE5DE2"/>
+    <w:pPr>
+      <w:keepNext/>
+      <w:keepLines/>
+      <w:spacing w:before="240" w:after="0"/>
+      <w:outlineLvl w:val="0"/>
+    </w:pPr>
+    <w:rPr>
+      <w:rFonts w:asciiTheme="majorHAnsi" w:eastAsiaTheme="majorEastAsia" w:hAnsiTheme="majorHAnsi" w:cstheme="majorBidi"/>
+      <w:color w:val="2F5496" w:themeColor="accent1" w:themeShade="BF"/>
+      <w:sz w:val="32"/>
+      <w:szCs w:val="32"/>
+    </w:rPr>
+  </w:style>
   <w:style w:type="character" w:default="1" w:styleId="DefaultParagraphFont">
     <w:name w:val="Default Paragraph Font"/>
     <w:uiPriority w:val="1"/>
@@ -2358,6 +3532,42 @@
     <w:link w:val="Footer"/>
     <w:uiPriority w:val="99"/>
     <w:rsid w:val="00F87D70"/>
+  </w:style>
+  <w:style w:type="character" w:styleId="Hyperlink">
+    <w:name w:val="Hyperlink"/>
+    <w:basedOn w:val="DefaultParagraphFont"/>
+    <w:uiPriority w:val="99"/>
+    <w:unhideWhenUsed/>
+    <w:rsid w:val="00E92765"/>
+    <w:rPr>
+      <w:color w:val="0563C1" w:themeColor="hyperlink"/>
+      <w:u w:val="single"/>
+    </w:rPr>
+  </w:style>
+  <w:style w:type="character" w:styleId="UnresolvedMention">
+    <w:name w:val="Unresolved Mention"/>
+    <w:basedOn w:val="DefaultParagraphFont"/>
+    <w:uiPriority w:val="99"/>
+    <w:semiHidden/>
+    <w:unhideWhenUsed/>
+    <w:rsid w:val="00E92765"/>
+    <w:rPr>
+      <w:color w:val="605E5C"/>
+      <w:shd w:val="clear" w:color="auto" w:fill="E1DFDD"/>
+    </w:rPr>
+  </w:style>
+  <w:style w:type="character" w:customStyle="1" w:styleId="Heading1Char">
+    <w:name w:val="Heading 1 Char"/>
+    <w:basedOn w:val="DefaultParagraphFont"/>
+    <w:link w:val="Heading1"/>
+    <w:uiPriority w:val="9"/>
+    <w:rsid w:val="00FE5DE2"/>
+    <w:rPr>
+      <w:rFonts w:asciiTheme="majorHAnsi" w:eastAsiaTheme="majorEastAsia" w:hAnsiTheme="majorHAnsi" w:cstheme="majorBidi"/>
+      <w:color w:val="2F5496" w:themeColor="accent1" w:themeShade="BF"/>
+      <w:sz w:val="32"/>
+      <w:szCs w:val="32"/>
+    </w:rPr>
   </w:style>
 </w:styles>
 </file>

</xml_diff>